<commit_message>
daftar calon peserta didik sekolah
</commit_message>
<xml_diff>
--- a/public/template_bukti_pendaftaran.docx
+++ b/public/template_bukti_pendaftaran.docx
@@ -91,19 +91,23 @@
               <w:tblLook w:val="04A0" w:firstRow="1" w:lastRow="0" w:firstColumn="1" w:lastColumn="0" w:noHBand="0" w:noVBand="1"/>
             </w:tblPr>
             <w:tblGrid>
-              <w:gridCol w:w="2032"/>
-              <w:gridCol w:w="408"/>
-              <w:gridCol w:w="407"/>
-              <w:gridCol w:w="405"/>
-              <w:gridCol w:w="405"/>
-              <w:gridCol w:w="405"/>
-              <w:gridCol w:w="405"/>
-              <w:gridCol w:w="405"/>
-              <w:gridCol w:w="405"/>
-              <w:gridCol w:w="405"/>
-              <w:gridCol w:w="405"/>
-              <w:gridCol w:w="405"/>
-              <w:gridCol w:w="456"/>
+              <w:gridCol w:w="1595"/>
+              <w:gridCol w:w="333"/>
+              <w:gridCol w:w="333"/>
+              <w:gridCol w:w="331"/>
+              <w:gridCol w:w="332"/>
+              <w:gridCol w:w="332"/>
+              <w:gridCol w:w="332"/>
+              <w:gridCol w:w="332"/>
+              <w:gridCol w:w="332"/>
+              <w:gridCol w:w="332"/>
+              <w:gridCol w:w="332"/>
+              <w:gridCol w:w="332"/>
+              <w:gridCol w:w="332"/>
+              <w:gridCol w:w="332"/>
+              <w:gridCol w:w="332"/>
+              <w:gridCol w:w="332"/>
+              <w:gridCol w:w="372"/>
               <w:gridCol w:w="83"/>
             </w:tblGrid>
             <w:tr>
@@ -112,7 +116,7 @@
               </w:trPr>
               <w:tc>
                 <w:tcPr>
-                  <w:tcW w:w="2032" w:type="dxa"/>
+                  <w:tcW w:w="1595" w:type="dxa"/>
                   <w:tcBorders>
                     <w:top w:val="nil"/>
                     <w:left w:val="nil"/>
@@ -138,7 +142,8 @@
                       <w:rFonts w:ascii="Arial Narrow" w:hAnsi="Arial Narrow" w:cs="Simplified Arabic Fixed"/>
                       <w:b/>
                       <w:noProof/>
-                      <w:szCs w:val="20"/>
+                      <w:sz w:val="21"/>
+                      <w:szCs w:val="16"/>
                       <w:lang w:val="id-ID"/>
                     </w:rPr>
                     <w:t>NOMOR PENDAFTARAN  :</w:t>
@@ -147,7 +152,7 @@
               </w:tc>
               <w:tc>
                 <w:tcPr>
-                  <w:tcW w:w="408" w:type="dxa"/>
+                  <w:tcW w:w="333" w:type="dxa"/>
                   <w:tcBorders>
                     <w:top w:val="dotted" w:sz="4" w:space="0" w:color="auto"/>
                     <w:left w:val="dotted" w:sz="4" w:space="0" w:color="auto"/>
@@ -204,7 +209,7 @@
               </w:tc>
               <w:tc>
                 <w:tcPr>
-                  <w:tcW w:w="407" w:type="dxa"/>
+                  <w:tcW w:w="333" w:type="dxa"/>
                   <w:tcBorders>
                     <w:top w:val="dotted" w:sz="4" w:space="0" w:color="auto"/>
                     <w:left w:val="dotted" w:sz="4" w:space="0" w:color="auto"/>
@@ -261,7 +266,7 @@
               </w:tc>
               <w:tc>
                 <w:tcPr>
-                  <w:tcW w:w="405" w:type="dxa"/>
+                  <w:tcW w:w="331" w:type="dxa"/>
                   <w:tcBorders>
                     <w:top w:val="dotted" w:sz="4" w:space="0" w:color="auto"/>
                     <w:left w:val="dotted" w:sz="4" w:space="0" w:color="auto"/>
@@ -318,7 +323,7 @@
               </w:tc>
               <w:tc>
                 <w:tcPr>
-                  <w:tcW w:w="405" w:type="dxa"/>
+                  <w:tcW w:w="332" w:type="dxa"/>
                   <w:tcBorders>
                     <w:top w:val="dotted" w:sz="4" w:space="0" w:color="auto"/>
                     <w:left w:val="dotted" w:sz="4" w:space="0" w:color="auto"/>
@@ -375,7 +380,7 @@
               </w:tc>
               <w:tc>
                 <w:tcPr>
-                  <w:tcW w:w="405" w:type="dxa"/>
+                  <w:tcW w:w="332" w:type="dxa"/>
                   <w:tcBorders>
                     <w:top w:val="dotted" w:sz="4" w:space="0" w:color="auto"/>
                     <w:left w:val="dotted" w:sz="4" w:space="0" w:color="auto"/>
@@ -432,7 +437,7 @@
               </w:tc>
               <w:tc>
                 <w:tcPr>
-                  <w:tcW w:w="405" w:type="dxa"/>
+                  <w:tcW w:w="332" w:type="dxa"/>
                   <w:tcBorders>
                     <w:top w:val="dotted" w:sz="4" w:space="0" w:color="auto"/>
                     <w:left w:val="dotted" w:sz="4" w:space="0" w:color="auto"/>
@@ -489,7 +494,7 @@
               </w:tc>
               <w:tc>
                 <w:tcPr>
-                  <w:tcW w:w="405" w:type="dxa"/>
+                  <w:tcW w:w="332" w:type="dxa"/>
                   <w:tcBorders>
                     <w:top w:val="dotted" w:sz="4" w:space="0" w:color="auto"/>
                     <w:left w:val="dotted" w:sz="4" w:space="0" w:color="auto"/>
@@ -546,7 +551,7 @@
               </w:tc>
               <w:tc>
                 <w:tcPr>
-                  <w:tcW w:w="405" w:type="dxa"/>
+                  <w:tcW w:w="332" w:type="dxa"/>
                   <w:tcBorders>
                     <w:top w:val="dotted" w:sz="4" w:space="0" w:color="auto"/>
                     <w:left w:val="dotted" w:sz="4" w:space="0" w:color="auto"/>
@@ -603,7 +608,7 @@
               </w:tc>
               <w:tc>
                 <w:tcPr>
-                  <w:tcW w:w="405" w:type="dxa"/>
+                  <w:tcW w:w="332" w:type="dxa"/>
                   <w:tcBorders>
                     <w:top w:val="dotted" w:sz="4" w:space="0" w:color="auto"/>
                     <w:left w:val="dotted" w:sz="4" w:space="0" w:color="auto"/>
@@ -626,9 +631,10 @@
                   </w:pPr>
                   <w:r>
                     <w:rPr>
-                      <w:rFonts w:ascii="Arial Black" w:hAnsi="Arial Black" w:cs="Simplified Arabic Fixed"/>
-                      <w:noProof/>
-                      <w:sz w:val="20"/>
+                      <w:rFonts w:ascii="Arial" w:hAnsi="Arial" w:cs="Arial"/>
+                      <w:b/>
+                      <w:noProof/>
+                      <w:sz w:val="22"/>
                       <w:szCs w:val="20"/>
                       <w:lang w:val="id-ID"/>
                     </w:rPr>
@@ -636,18 +642,20 @@
                   </w:r>
                   <w:r>
                     <w:rPr>
-                      <w:rFonts w:ascii="Arial Black" w:hAnsi="Arial Black" w:cs="Simplified Arabic Fixed"/>
-                      <w:noProof/>
-                      <w:sz w:val="20"/>
-                      <w:szCs w:val="20"/>
-                    </w:rPr>
-                    <w:t>no1</w:t>
-                  </w:r>
-                  <w:r>
-                    <w:rPr>
-                      <w:rFonts w:ascii="Arial Black" w:hAnsi="Arial Black" w:cs="Simplified Arabic Fixed"/>
-                      <w:noProof/>
-                      <w:sz w:val="20"/>
+                      <w:rFonts w:ascii="Arial" w:hAnsi="Arial" w:cs="Arial"/>
+                      <w:b/>
+                      <w:noProof/>
+                      <w:sz w:val="22"/>
+                      <w:szCs w:val="20"/>
+                    </w:rPr>
+                    <w:t>no_jalur1</w:t>
+                  </w:r>
+                  <w:r>
+                    <w:rPr>
+                      <w:rFonts w:ascii="Arial" w:hAnsi="Arial" w:cs="Arial"/>
+                      <w:b/>
+                      <w:noProof/>
+                      <w:sz w:val="22"/>
                       <w:szCs w:val="20"/>
                       <w:lang w:val="id-ID"/>
                     </w:rPr>
@@ -657,7 +665,7 @@
               </w:tc>
               <w:tc>
                 <w:tcPr>
-                  <w:tcW w:w="405" w:type="dxa"/>
+                  <w:tcW w:w="332" w:type="dxa"/>
                   <w:tcBorders>
                     <w:top w:val="dotted" w:sz="4" w:space="0" w:color="auto"/>
                     <w:left w:val="dotted" w:sz="4" w:space="0" w:color="auto"/>
@@ -680,9 +688,10 @@
                   </w:pPr>
                   <w:r>
                     <w:rPr>
-                      <w:rFonts w:ascii="Arial Black" w:hAnsi="Arial Black" w:cs="Simplified Arabic Fixed"/>
-                      <w:noProof/>
-                      <w:sz w:val="20"/>
+                      <w:rFonts w:ascii="Arial" w:hAnsi="Arial" w:cs="Arial"/>
+                      <w:b/>
+                      <w:noProof/>
+                      <w:sz w:val="22"/>
                       <w:szCs w:val="20"/>
                       <w:lang w:val="id-ID"/>
                     </w:rPr>
@@ -690,18 +699,20 @@
                   </w:r>
                   <w:r>
                     <w:rPr>
-                      <w:rFonts w:ascii="Arial Black" w:hAnsi="Arial Black" w:cs="Simplified Arabic Fixed"/>
-                      <w:noProof/>
-                      <w:sz w:val="20"/>
-                      <w:szCs w:val="20"/>
-                    </w:rPr>
-                    <w:t>no2</w:t>
-                  </w:r>
-                  <w:r>
-                    <w:rPr>
-                      <w:rFonts w:ascii="Arial Black" w:hAnsi="Arial Black" w:cs="Simplified Arabic Fixed"/>
-                      <w:noProof/>
-                      <w:sz w:val="20"/>
+                      <w:rFonts w:ascii="Arial" w:hAnsi="Arial" w:cs="Arial"/>
+                      <w:b/>
+                      <w:noProof/>
+                      <w:sz w:val="22"/>
+                      <w:szCs w:val="20"/>
+                    </w:rPr>
+                    <w:t>no_jalur2</w:t>
+                  </w:r>
+                  <w:r>
+                    <w:rPr>
+                      <w:rFonts w:ascii="Arial" w:hAnsi="Arial" w:cs="Arial"/>
+                      <w:b/>
+                      <w:noProof/>
+                      <w:sz w:val="22"/>
                       <w:szCs w:val="20"/>
                       <w:lang w:val="id-ID"/>
                     </w:rPr>
@@ -711,7 +722,7 @@
               </w:tc>
               <w:tc>
                 <w:tcPr>
-                  <w:tcW w:w="405" w:type="dxa"/>
+                  <w:tcW w:w="332" w:type="dxa"/>
                   <w:tcBorders>
                     <w:top w:val="dotted" w:sz="4" w:space="0" w:color="auto"/>
                     <w:left w:val="dotted" w:sz="4" w:space="0" w:color="auto"/>
@@ -734,9 +745,10 @@
                   </w:pPr>
                   <w:r>
                     <w:rPr>
-                      <w:rFonts w:ascii="Arial Black" w:hAnsi="Arial Black" w:cs="Simplified Arabic Fixed"/>
-                      <w:noProof/>
-                      <w:sz w:val="20"/>
+                      <w:rFonts w:ascii="Arial" w:hAnsi="Arial" w:cs="Arial"/>
+                      <w:b/>
+                      <w:noProof/>
+                      <w:sz w:val="22"/>
                       <w:szCs w:val="20"/>
                       <w:lang w:val="id-ID"/>
                     </w:rPr>
@@ -744,18 +756,20 @@
                   </w:r>
                   <w:r>
                     <w:rPr>
-                      <w:rFonts w:ascii="Arial Black" w:hAnsi="Arial Black" w:cs="Simplified Arabic Fixed"/>
-                      <w:noProof/>
-                      <w:sz w:val="20"/>
-                      <w:szCs w:val="20"/>
-                    </w:rPr>
-                    <w:t>no3</w:t>
-                  </w:r>
-                  <w:r>
-                    <w:rPr>
-                      <w:rFonts w:ascii="Arial Black" w:hAnsi="Arial Black" w:cs="Simplified Arabic Fixed"/>
-                      <w:noProof/>
-                      <w:sz w:val="20"/>
+                      <w:rFonts w:ascii="Arial" w:hAnsi="Arial" w:cs="Arial"/>
+                      <w:b/>
+                      <w:noProof/>
+                      <w:sz w:val="22"/>
+                      <w:szCs w:val="20"/>
+                    </w:rPr>
+                    <w:t>no_jalur3</w:t>
+                  </w:r>
+                  <w:r>
+                    <w:rPr>
+                      <w:rFonts w:ascii="Arial" w:hAnsi="Arial" w:cs="Arial"/>
+                      <w:b/>
+                      <w:noProof/>
+                      <w:sz w:val="22"/>
                       <w:szCs w:val="20"/>
                       <w:lang w:val="id-ID"/>
                     </w:rPr>
@@ -765,7 +779,226 @@
               </w:tc>
               <w:tc>
                 <w:tcPr>
-                  <w:tcW w:w="456" w:type="dxa"/>
+                  <w:tcW w:w="332" w:type="dxa"/>
+                  <w:tcBorders>
+                    <w:top w:val="dotted" w:sz="4" w:space="0" w:color="auto"/>
+                    <w:left w:val="dotted" w:sz="4" w:space="0" w:color="auto"/>
+                    <w:bottom w:val="dotted" w:sz="4" w:space="0" w:color="auto"/>
+                    <w:right w:val="dotted" w:sz="4" w:space="0" w:color="auto"/>
+                  </w:tcBorders>
+                  <w:vAlign w:val="center"/>
+                </w:tcPr>
+                <w:p>
+                  <w:pPr>
+                    <w:framePr w:hSpace="180" w:wrap="around" w:vAnchor="page" w:hAnchor="margin" w:y="571"/>
+                    <w:jc w:val="center"/>
+                    <w:rPr>
+                      <w:rFonts w:ascii="Arial Black" w:hAnsi="Arial Black" w:cs="Simplified Arabic Fixed"/>
+                      <w:noProof/>
+                      <w:sz w:val="20"/>
+                      <w:szCs w:val="20"/>
+                      <w:lang w:val="id-ID"/>
+                    </w:rPr>
+                  </w:pPr>
+                  <w:r>
+                    <w:rPr>
+                      <w:rFonts w:ascii="Arial" w:hAnsi="Arial" w:cs="Arial"/>
+                      <w:b/>
+                      <w:noProof/>
+                      <w:sz w:val="22"/>
+                      <w:szCs w:val="20"/>
+                      <w:lang w:val="id-ID"/>
+                    </w:rPr>
+                    <w:t>${</w:t>
+                  </w:r>
+                  <w:r>
+                    <w:rPr>
+                      <w:rFonts w:ascii="Arial" w:hAnsi="Arial" w:cs="Arial"/>
+                      <w:b/>
+                      <w:noProof/>
+                      <w:sz w:val="22"/>
+                      <w:szCs w:val="20"/>
+                    </w:rPr>
+                    <w:t>no_jalur4</w:t>
+                  </w:r>
+                  <w:r>
+                    <w:rPr>
+                      <w:rFonts w:ascii="Arial" w:hAnsi="Arial" w:cs="Arial"/>
+                      <w:b/>
+                      <w:noProof/>
+                      <w:sz w:val="22"/>
+                      <w:szCs w:val="20"/>
+                      <w:lang w:val="id-ID"/>
+                    </w:rPr>
+                    <w:t>}</w:t>
+                  </w:r>
+                </w:p>
+              </w:tc>
+              <w:tc>
+                <w:tcPr>
+                  <w:tcW w:w="332" w:type="dxa"/>
+                  <w:tcBorders>
+                    <w:top w:val="dotted" w:sz="4" w:space="0" w:color="auto"/>
+                    <w:left w:val="dotted" w:sz="4" w:space="0" w:color="auto"/>
+                    <w:bottom w:val="dotted" w:sz="4" w:space="0" w:color="auto"/>
+                    <w:right w:val="dotted" w:sz="4" w:space="0" w:color="auto"/>
+                  </w:tcBorders>
+                  <w:vAlign w:val="center"/>
+                </w:tcPr>
+                <w:p>
+                  <w:pPr>
+                    <w:framePr w:hSpace="180" w:wrap="around" w:vAnchor="page" w:hAnchor="margin" w:y="571"/>
+                    <w:jc w:val="center"/>
+                    <w:rPr>
+                      <w:rFonts w:ascii="Arial Black" w:hAnsi="Arial Black" w:cs="Simplified Arabic Fixed"/>
+                      <w:noProof/>
+                      <w:sz w:val="20"/>
+                      <w:szCs w:val="20"/>
+                      <w:lang w:val="id-ID"/>
+                    </w:rPr>
+                  </w:pPr>
+                  <w:r>
+                    <w:rPr>
+                      <w:rFonts w:ascii="Arial Black" w:hAnsi="Arial Black" w:cs="Simplified Arabic Fixed"/>
+                      <w:noProof/>
+                      <w:sz w:val="20"/>
+                      <w:szCs w:val="20"/>
+                      <w:lang w:val="id-ID"/>
+                    </w:rPr>
+                    <w:t>${</w:t>
+                  </w:r>
+                  <w:r>
+                    <w:rPr>
+                      <w:rFonts w:ascii="Arial Black" w:hAnsi="Arial Black" w:cs="Simplified Arabic Fixed"/>
+                      <w:noProof/>
+                      <w:sz w:val="20"/>
+                      <w:szCs w:val="20"/>
+                    </w:rPr>
+                    <w:t>no1</w:t>
+                  </w:r>
+                  <w:r>
+                    <w:rPr>
+                      <w:rFonts w:ascii="Arial Black" w:hAnsi="Arial Black" w:cs="Simplified Arabic Fixed"/>
+                      <w:noProof/>
+                      <w:sz w:val="20"/>
+                      <w:szCs w:val="20"/>
+                      <w:lang w:val="id-ID"/>
+                    </w:rPr>
+                    <w:t>}</w:t>
+                  </w:r>
+                </w:p>
+              </w:tc>
+              <w:tc>
+                <w:tcPr>
+                  <w:tcW w:w="332" w:type="dxa"/>
+                  <w:tcBorders>
+                    <w:top w:val="dotted" w:sz="4" w:space="0" w:color="auto"/>
+                    <w:left w:val="dotted" w:sz="4" w:space="0" w:color="auto"/>
+                    <w:bottom w:val="dotted" w:sz="4" w:space="0" w:color="auto"/>
+                    <w:right w:val="dotted" w:sz="4" w:space="0" w:color="auto"/>
+                  </w:tcBorders>
+                  <w:vAlign w:val="center"/>
+                </w:tcPr>
+                <w:p>
+                  <w:pPr>
+                    <w:framePr w:hSpace="180" w:wrap="around" w:vAnchor="page" w:hAnchor="margin" w:y="571"/>
+                    <w:jc w:val="center"/>
+                    <w:rPr>
+                      <w:rFonts w:ascii="Arial Black" w:hAnsi="Arial Black" w:cs="Simplified Arabic Fixed"/>
+                      <w:noProof/>
+                      <w:sz w:val="20"/>
+                      <w:szCs w:val="20"/>
+                      <w:lang w:val="id-ID"/>
+                    </w:rPr>
+                  </w:pPr>
+                  <w:r>
+                    <w:rPr>
+                      <w:rFonts w:ascii="Arial Black" w:hAnsi="Arial Black" w:cs="Simplified Arabic Fixed"/>
+                      <w:noProof/>
+                      <w:sz w:val="20"/>
+                      <w:szCs w:val="20"/>
+                      <w:lang w:val="id-ID"/>
+                    </w:rPr>
+                    <w:t>${</w:t>
+                  </w:r>
+                  <w:r>
+                    <w:rPr>
+                      <w:rFonts w:ascii="Arial Black" w:hAnsi="Arial Black" w:cs="Simplified Arabic Fixed"/>
+                      <w:noProof/>
+                      <w:sz w:val="20"/>
+                      <w:szCs w:val="20"/>
+                    </w:rPr>
+                    <w:t>no2</w:t>
+                  </w:r>
+                  <w:r>
+                    <w:rPr>
+                      <w:rFonts w:ascii="Arial Black" w:hAnsi="Arial Black" w:cs="Simplified Arabic Fixed"/>
+                      <w:noProof/>
+                      <w:sz w:val="20"/>
+                      <w:szCs w:val="20"/>
+                      <w:lang w:val="id-ID"/>
+                    </w:rPr>
+                    <w:t>}</w:t>
+                  </w:r>
+                </w:p>
+              </w:tc>
+              <w:tc>
+                <w:tcPr>
+                  <w:tcW w:w="332" w:type="dxa"/>
+                  <w:tcBorders>
+                    <w:top w:val="dotted" w:sz="4" w:space="0" w:color="auto"/>
+                    <w:left w:val="dotted" w:sz="4" w:space="0" w:color="auto"/>
+                    <w:bottom w:val="dotted" w:sz="4" w:space="0" w:color="auto"/>
+                    <w:right w:val="dotted" w:sz="4" w:space="0" w:color="auto"/>
+                  </w:tcBorders>
+                  <w:vAlign w:val="center"/>
+                </w:tcPr>
+                <w:p>
+                  <w:pPr>
+                    <w:framePr w:hSpace="180" w:wrap="around" w:vAnchor="page" w:hAnchor="margin" w:y="571"/>
+                    <w:jc w:val="center"/>
+                    <w:rPr>
+                      <w:rFonts w:ascii="Arial Black" w:hAnsi="Arial Black" w:cs="Simplified Arabic Fixed"/>
+                      <w:noProof/>
+                      <w:sz w:val="20"/>
+                      <w:szCs w:val="20"/>
+                      <w:lang w:val="id-ID"/>
+                    </w:rPr>
+                  </w:pPr>
+                  <w:r>
+                    <w:rPr>
+                      <w:rFonts w:ascii="Arial Black" w:hAnsi="Arial Black" w:cs="Simplified Arabic Fixed"/>
+                      <w:noProof/>
+                      <w:sz w:val="20"/>
+                      <w:szCs w:val="20"/>
+                      <w:lang w:val="id-ID"/>
+                    </w:rPr>
+                    <w:t>${</w:t>
+                  </w:r>
+                  <w:r>
+                    <w:rPr>
+                      <w:rFonts w:ascii="Arial Black" w:hAnsi="Arial Black" w:cs="Simplified Arabic Fixed"/>
+                      <w:noProof/>
+                      <w:sz w:val="20"/>
+                      <w:szCs w:val="20"/>
+                    </w:rPr>
+                    <w:t>no3</w:t>
+                  </w:r>
+                  <w:r>
+                    <w:rPr>
+                      <w:rFonts w:ascii="Arial Black" w:hAnsi="Arial Black" w:cs="Simplified Arabic Fixed"/>
+                      <w:noProof/>
+                      <w:sz w:val="20"/>
+                      <w:szCs w:val="20"/>
+                      <w:lang w:val="id-ID"/>
+                    </w:rPr>
+                    <w:t>}</w:t>
+                  </w:r>
+                </w:p>
+              </w:tc>
+              <w:tc>
+                <w:tcPr>
+                  <w:tcW w:w="372" w:type="dxa"/>
                   <w:tcBorders>
                     <w:top w:val="dotted" w:sz="4" w:space="0" w:color="auto"/>
                     <w:left w:val="dotted" w:sz="4" w:space="0" w:color="auto"/>

</xml_diff>